<commit_message>
map legend and writing
</commit_message>
<xml_diff>
--- a/paper.docx
+++ b/paper.docx
@@ -825,7 +825,7 @@
         <w:t xml:space="preserve">(Lum et al., 2021)</w:t>
       </w:r>
       <w:r>
-        <w:t xml:space="preserve">. In advance of recent contributions, this short paper uses comparable analyses to describe the public demand for police services in Detroit, United States, using open data and open code which can be used to reproduce the findings (see xxxxxxxxxxxxxxxxxxxxxxxxxxxx).</w:t>
+        <w:t xml:space="preserve">. In advance of recent contributions, this short paper describes the public demand for police services in Detroit, United States, using open data and open code which can be used to reproduce the findings (see xxxxxxxxxxxxxxxxxxxxxxxxxxxx).</w:t>
       </w:r>
     </w:p>
     <w:bookmarkEnd w:id="20"/>
@@ -855,11 +855,11 @@
         <w:t xml:space="preserve"> </w:t>
       </w:r>
       <w:r>
-        <w:t xml:space="preserve">study provided a breakdown of calls for police service during 2019. CAD codes, used to describe calls, of which eighty unique descriptions originated from the public and required officer dispatch, were categorised into six broad classifications: community issues, crime, medical/public health, proactive policing, quality of life, and traffic duties. Recognising that frequency counts of calls for service do not necessarily reflect the amount of consumed police resource, raw counts were adjusted by the time committed by officers to deal with each incident type. Findings indicated that around 55% of officer shift activity time was spent on calls relating to crime, with the remainder of time allocated to incidents involving medical/public health (9%), the community (7%), proactive policing (5%), quality of life (14%) and traffic duties (11%). Focusing on medical/public health incidents, findings also indicated that calls concentrated in particular areas of the city and during particular hours of the day.</w:t>
+        <w:t xml:space="preserve">study provided a breakdown of calls for police service during 2019. CAD codes, discrete descriptions of the incident based on information available to the dispatcher, of which eighty unique descriptions originated from the public and required officer dispatch, were categorised into six broad classifications: community issues, crime, medical/public health, proactive policing, quality of life, and traffic duties. Recognising that frequency counts of calls for service do not necessarily reflect the amount of consumed police resource, raw counts were adjusted by the time committed by officers to deal with each incident type. Findings indicated that around 55% of officer shift activity time was spent on calls relating to crime, with the remainder of time allocated to incidents involving medical/public health (9%), the community (7%), proactive policing (5%), quality of life (14%) and traffic duties (11%). Focusing on medical/public health incidents, findings also indicated that calls concentrated in particular areas of the city and during particular hours of the day.</w:t>
       </w:r>
     </w:p>
     <w:bookmarkEnd w:id="21"/>
-    <w:bookmarkStart w:id="36" w:name="public-demand-in-detroit"/>
+    <w:bookmarkStart w:id="30" w:name="public-demand-in-detroit"/>
     <w:p>
       <w:pPr>
         <w:pStyle w:val="Heading1"/>
@@ -891,7 +891,7 @@
         <w:t xml:space="preserve">Ratcliffe (2021)</w:t>
       </w:r>
       <w:r>
-        <w:t xml:space="preserve">, the data used here is subset for the year 2019 and excludes those calls initiated by an officer. For each incident, the response time and time on the scene are reported. In sum, these comprise the total time officers spend on the incident. Incidents which had a total allocated time of zero minutes (or negative values) were excluded.</w:t>
+        <w:t xml:space="preserve">, the data used here is subset for the year 2019 and excludes those calls initiated by an officer. For each incident, the response time and time on the scene are reported. In sum, these comprise the total deployed time officers spend on the incident. Incidents which had a total allocated time of zero minutes (or negative values) were excluded.</w:t>
       </w:r>
     </w:p>
     <w:p>
@@ -984,10 +984,10 @@
         <w:t xml:space="preserve"> </w:t>
       </w:r>
       <w:r>
-        <w:t xml:space="preserve">incident type was generated for those incidents which consumed less than 0.2% of police time during the year. This left a total of 48 categories for the reported breakdowns, capturing ~267,000 individual public calls for service during 2019.</w:t>
-      </w:r>
-    </w:p>
-    <w:bookmarkStart w:id="25" w:name="scale-and-composition"/>
+        <w:t xml:space="preserve">incident type was generated for those incidents which consumed less than 0.2% of police time during the year. This left a total of 48 categories for the reported breakdowns, capturing ~267,000 individual public calls for service in Detroit during 2019.</w:t>
+      </w:r>
+    </w:p>
+    <w:bookmarkStart w:id="26" w:name="scale-and-composition"/>
     <w:p>
       <w:pPr>
         <w:pStyle w:val="Heading2"/>
@@ -1019,46 +1019,538 @@
       </w:r>
     </w:p>
     <w:p>
+      <w:pPr>
+        <w:pStyle w:val="BodyText"/>
+      </w:pPr>
+      <w:r>
+        <w:drawing>
+          <wp:inline>
+            <wp:extent cx="5334000" cy="6401025"/>
+            <wp:effectExtent b="0" l="0" r="0" t="0"/>
+            <wp:docPr descr="Proportional breakdown of deployed time spent on each incident category. Graphic inspired by Ratcliffe (2021)." title="" id="1" name="Picture"/>
+            <a:graphic>
+              <a:graphicData uri="http://schemas.openxmlformats.org/drawingml/2006/picture">
+                <pic:pic>
+                  <pic:nvPicPr>
+                    <pic:cNvPr descr="visuals/fig1_time_port.png" id="0" name="Picture"/>
+                    <pic:cNvPicPr>
+                      <a:picLocks noChangeArrowheads="1" noChangeAspect="1"/>
+                    </pic:cNvPicPr>
+                  </pic:nvPicPr>
+                  <pic:blipFill>
+                    <a:blip r:embed="rId25"/>
+                    <a:stretch>
+                      <a:fillRect/>
+                    </a:stretch>
+                  </pic:blipFill>
+                  <pic:spPr bwMode="auto">
+                    <a:xfrm>
+                      <a:off x="0" y="0"/>
+                      <a:ext cx="5334000" cy="6401025"/>
+                    </a:xfrm>
+                    <a:prstGeom prst="rect">
+                      <a:avLst/>
+                    </a:prstGeom>
+                    <a:noFill/>
+                    <a:ln w="9525">
+                      <a:noFill/>
+                      <a:headEnd/>
+                      <a:tailEnd/>
+                    </a:ln>
+                  </pic:spPr>
+                </pic:pic>
+              </a:graphicData>
+            </a:graphic>
+          </wp:inline>
+        </w:drawing>
+      </w:r>
+      <w:r>
+        <w:t xml:space="preserve"> </w:t>
+      </w:r>
+    </w:p>
+    <w:bookmarkEnd w:id="26"/>
+    <w:bookmarkStart w:id="27" w:name="temporal-patterning"/>
+    <w:p>
+      <w:pPr>
+        <w:pStyle w:val="Heading2"/>
+      </w:pPr>
+      <w:r>
+        <w:t xml:space="preserve">Temporal patterning</w:t>
+      </w:r>
+    </w:p>
+    <w:p>
+      <w:pPr>
+        <w:pStyle w:val="FirstParagraph"/>
+      </w:pPr>
+      <w:r>
+        <w:t xml:space="preserve">The mean incident counts by day of the week and by hour, for each demand classification, are visualised in Figure 2. This demonstrates that the different sources of public demand for police services, as indicated by the six demand classifications, can have distinct temporal patterning. Community calls appear to concentrate on weekdays, around lunchtime. Crime and quality of life-related calls both appear to occur in the evening and early hours of the morning, although crime incidents are more impacted by weekend activity stretching into Saturday and Sunday mornings. Traffic incidents concentrate in the evenings, particularly on a Friday. Proactive policing does not have a distinct hourly patterning, but this could be attributed to the low hourly counts. Calls relating to health issues, the primary interest of</w:t>
+      </w:r>
+      <w:r>
+        <w:t xml:space="preserve"> </w:t>
+      </w:r>
+      <w:r>
+        <w:t xml:space="preserve">Ratcliffe (2021)</w:t>
+      </w:r>
+      <w:r>
+        <w:t xml:space="preserve">, appear to largely take place in the evening and early morning, aligning with findings from Philadelphia.</w:t>
+      </w:r>
+    </w:p>
+    <w:bookmarkEnd w:id="27"/>
+    <w:bookmarkStart w:id="29" w:name="spatial-patterning"/>
+    <w:p>
+      <w:pPr>
+        <w:pStyle w:val="Heading2"/>
+      </w:pPr>
+      <w:r>
+        <w:t xml:space="preserve">Spatial patterning</w:t>
+      </w:r>
+    </w:p>
+    <w:p>
+      <w:pPr>
+        <w:pStyle w:val="FirstParagraph"/>
+      </w:pPr>
+      <w:r>
+        <w:t xml:space="preserve">Individual incident location coordinates were aggregated to synthetic grid cells laid over the city to generate heatmaps of counts throughout the year.</w:t>
+      </w:r>
+      <w:r>
+        <w:rPr>
+          <w:rStyle w:val="FootnoteReference"/>
+        </w:rPr>
+        <w:footnoteReference w:id="28"/>
+      </w:r>
+      <w:r>
+        <w:t xml:space="preserve"> </w:t>
+      </w:r>
+      <w:r>
+        <w:t xml:space="preserve">These are visualised for each demand classification in Figure 3. While there is overlap, call hotspots and the degree of concentration differs between types of public demand. Calls about community issues concentrate overwhelmingly in and around the Wayne State University (WSU). Crime calls tend to cluster near hospitals, most notably, the Henry Ford Hospital in the city centre. Proactive call activity originates from the WSU area and Midtown, and quality of life around WSU and downtown. Health calls concentrate in downtown, but also around WSU and in the vicinity of the Detroit Rescue Mission Ministries, a large facility for the vulnerable, abused and homeless people in the city.</w:t>
+      </w:r>
+    </w:p>
+    <w:bookmarkEnd w:id="29"/>
+    <w:bookmarkEnd w:id="30"/>
+    <w:bookmarkStart w:id="33" w:name="discussion"/>
+    <w:p>
+      <w:pPr>
+        <w:pStyle w:val="Heading1"/>
+      </w:pPr>
+      <w:r>
+        <w:t xml:space="preserve">Discussion</w:t>
+      </w:r>
+    </w:p>
+    <w:p>
       <w:r>
         <w:br w:type="page"/>
       </w:r>
     </w:p>
-    <w:bookmarkEnd w:id="25"/>
-    <w:bookmarkStart w:id="26" w:name="temporal-patterning"/>
-    <w:p>
-      <w:pPr>
-        <w:pStyle w:val="Heading2"/>
-      </w:pPr>
-      <w:r>
-        <w:t xml:space="preserve">Temporal patterning</w:t>
-      </w:r>
-    </w:p>
-    <w:p>
-      <w:r>
-        <w:br w:type="page"/>
-      </w:r>
-    </w:p>
-    <w:p>
-      <w:r>
-        <w:br w:type="page"/>
-      </w:r>
-    </w:p>
-    <w:bookmarkEnd w:id="26"/>
-    <w:bookmarkStart w:id="27" w:name="spatial-patterning"/>
-    <w:p>
-      <w:pPr>
-        <w:pStyle w:val="Heading2"/>
-      </w:pPr>
-      <w:r>
-        <w:t xml:space="preserve">Spatial patterning</w:t>
-      </w:r>
-    </w:p>
-    <w:p>
-      <w:pPr>
-        <w:pStyle w:val="FirstParagraph"/>
-      </w:pPr>
-      <w:r>
-        <w:t xml:space="preserve">Each incident also has corresponding latitude and longitude coordinates to describe the incident location. 2% of incidents were excluded from the spatial descriptive analyses due to incomplete or unknown geographic information. Individual points were aggregated to 1000ft</w:t>
+    <w:p>
+      <w:pPr>
+        <w:pStyle w:val="CaptionedFigure"/>
+      </w:pPr>
+      <w:r>
+        <w:drawing>
+          <wp:inline>
+            <wp:extent cx="5334000" cy="5334000"/>
+            <wp:effectExtent b="0" l="0" r="0" t="0"/>
+            <wp:docPr descr="Mean incident counts by day and week, for each demand type." title="" id="1" name="Picture"/>
+            <a:graphic>
+              <a:graphicData uri="http://schemas.openxmlformats.org/drawingml/2006/picture">
+                <pic:pic>
+                  <pic:nvPicPr>
+                    <pic:cNvPr descr="visuals/fig2_time_heat.png" id="0" name="Picture"/>
+                    <pic:cNvPicPr>
+                      <a:picLocks noChangeArrowheads="1" noChangeAspect="1"/>
+                    </pic:cNvPicPr>
+                  </pic:nvPicPr>
+                  <pic:blipFill>
+                    <a:blip r:embed="rId31"/>
+                    <a:stretch>
+                      <a:fillRect/>
+                    </a:stretch>
+                  </pic:blipFill>
+                  <pic:spPr bwMode="auto">
+                    <a:xfrm>
+                      <a:off x="0" y="0"/>
+                      <a:ext cx="5334000" cy="5334000"/>
+                    </a:xfrm>
+                    <a:prstGeom prst="rect">
+                      <a:avLst/>
+                    </a:prstGeom>
+                    <a:noFill/>
+                    <a:ln w="9525">
+                      <a:noFill/>
+                      <a:headEnd/>
+                      <a:tailEnd/>
+                    </a:ln>
+                  </pic:spPr>
+                </pic:pic>
+              </a:graphicData>
+            </a:graphic>
+          </wp:inline>
+        </w:drawing>
+      </w:r>
+    </w:p>
+    <w:p>
+      <w:pPr>
+        <w:pStyle w:val="ImageCaption"/>
+      </w:pPr>
+      <w:r>
+        <w:t xml:space="preserve">Mean incident counts by day and week, for each demand type.</w:t>
+      </w:r>
+    </w:p>
+    <w:p>
+      <w:pPr>
+        <w:pStyle w:val="BodyText"/>
+      </w:pPr>
+      <w:r>
+        <w:drawing>
+          <wp:inline>
+            <wp:extent cx="5334000" cy="6401025"/>
+            <wp:effectExtent b="0" l="0" r="0" t="0"/>
+            <wp:docPr descr="Spatial patterning of total incident counts for each demand type." title="" id="1" name="Picture"/>
+            <a:graphic>
+              <a:graphicData uri="http://schemas.openxmlformats.org/drawingml/2006/picture">
+                <pic:pic>
+                  <pic:nvPicPr>
+                    <pic:cNvPr descr="visuals/fig3_maps.png" id="0" name="Picture"/>
+                    <pic:cNvPicPr>
+                      <a:picLocks noChangeArrowheads="1" noChangeAspect="1"/>
+                    </pic:cNvPicPr>
+                  </pic:nvPicPr>
+                  <pic:blipFill>
+                    <a:blip r:embed="rId32"/>
+                    <a:stretch>
+                      <a:fillRect/>
+                    </a:stretch>
+                  </pic:blipFill>
+                  <pic:spPr bwMode="auto">
+                    <a:xfrm>
+                      <a:off x="0" y="0"/>
+                      <a:ext cx="5334000" cy="6401025"/>
+                    </a:xfrm>
+                    <a:prstGeom prst="rect">
+                      <a:avLst/>
+                    </a:prstGeom>
+                    <a:noFill/>
+                    <a:ln w="9525">
+                      <a:noFill/>
+                      <a:headEnd/>
+                      <a:tailEnd/>
+                    </a:ln>
+                  </pic:spPr>
+                </pic:pic>
+              </a:graphicData>
+            </a:graphic>
+          </wp:inline>
+        </w:drawing>
+      </w:r>
+      <w:r>
+        <w:t xml:space="preserve"> </w:t>
+      </w:r>
+    </w:p>
+    <w:bookmarkEnd w:id="33"/>
+    <w:bookmarkStart w:id="41" w:name="references"/>
+    <w:p>
+      <w:pPr>
+        <w:pStyle w:val="Heading1"/>
+      </w:pPr>
+      <w:r>
+        <w:t xml:space="preserve">References</w:t>
+      </w:r>
+    </w:p>
+    <w:bookmarkStart w:id="40" w:name="refs"/>
+    <w:bookmarkStart w:id="34" w:name="ref-boulton2017calls"/>
+    <w:p>
+      <w:pPr>
+        <w:pStyle w:val="Bibliography"/>
+      </w:pPr>
+      <w:r>
+        <w:t xml:space="preserve">Boulton, L., McManus, M., Metcalfe, L., Brian, D., &amp; Dawson, I. (2017). Calls for police service: Understanding the demand profile and the UK police response.</w:t>
+      </w:r>
+      <w:r>
+        <w:t xml:space="preserve"> </w:t>
+      </w:r>
+      <w:r>
+        <w:rPr>
+          <w:iCs/>
+          <w:i/>
+        </w:rPr>
+        <w:t xml:space="preserve">The Police Journal</w:t>
+      </w:r>
+      <w:r>
+        <w:t xml:space="preserve">,</w:t>
+      </w:r>
+      <w:r>
+        <w:t xml:space="preserve"> </w:t>
+      </w:r>
+      <w:r>
+        <w:rPr>
+          <w:iCs/>
+          <w:i/>
+        </w:rPr>
+        <w:t xml:space="preserve">90</w:t>
+      </w:r>
+      <w:r>
+        <w:t xml:space="preserve">(1), 70–85.</w:t>
+      </w:r>
+    </w:p>
+    <w:bookmarkEnd w:id="34"/>
+    <w:bookmarkStart w:id="35" w:name="ref-van2017law"/>
+    <w:p>
+      <w:pPr>
+        <w:pStyle w:val="Bibliography"/>
+      </w:pPr>
+      <w:r>
+        <w:t xml:space="preserve">Dijk, A. van, &amp; Crofts, N. (2017). Law enforcement and public health as an emerging field.</w:t>
+      </w:r>
+      <w:r>
+        <w:t xml:space="preserve"> </w:t>
+      </w:r>
+      <w:r>
+        <w:rPr>
+          <w:iCs/>
+          <w:i/>
+        </w:rPr>
+        <w:t xml:space="preserve">Policing and Society</w:t>
+      </w:r>
+      <w:r>
+        <w:t xml:space="preserve">,</w:t>
+      </w:r>
+      <w:r>
+        <w:t xml:space="preserve"> </w:t>
+      </w:r>
+      <w:r>
+        <w:rPr>
+          <w:iCs/>
+          <w:i/>
+        </w:rPr>
+        <w:t xml:space="preserve">27</w:t>
+      </w:r>
+      <w:r>
+        <w:t xml:space="preserve">(3), 261–275.</w:t>
+      </w:r>
+    </w:p>
+    <w:bookmarkEnd w:id="35"/>
+    <w:bookmarkStart w:id="36" w:name="ref-ellison2021understanding"/>
+    <w:p>
+      <w:pPr>
+        <w:pStyle w:val="Bibliography"/>
+      </w:pPr>
+      <w:r>
+        <w:t xml:space="preserve">Ellison, M., Bannister, J., Lee, W. D., &amp; Haleem, M. S. (2021). Understanding policing demand and deployment through the lens of the city and with the application of big data.</w:t>
+      </w:r>
+      <w:r>
+        <w:t xml:space="preserve"> </w:t>
+      </w:r>
+      <w:r>
+        <w:rPr>
+          <w:iCs/>
+          <w:i/>
+        </w:rPr>
+        <w:t xml:space="preserve">Urban Studies</w:t>
+      </w:r>
+      <w:r>
+        <w:t xml:space="preserve">, 0042098020981007.</w:t>
+      </w:r>
+    </w:p>
+    <w:bookmarkEnd w:id="36"/>
+    <w:bookmarkStart w:id="37" w:name="ref-lum2021can"/>
+    <w:p>
+      <w:pPr>
+        <w:pStyle w:val="Bibliography"/>
+      </w:pPr>
+      <w:r>
+        <w:t xml:space="preserve">Lum, C., Koper, C. S., &amp; Wu, X. (2021). Can we really defund the police? A nine-agency study of police response to calls for service.</w:t>
+      </w:r>
+      <w:r>
+        <w:t xml:space="preserve"> </w:t>
+      </w:r>
+      <w:r>
+        <w:rPr>
+          <w:iCs/>
+          <w:i/>
+        </w:rPr>
+        <w:t xml:space="preserve">Police Quarterly</w:t>
+      </w:r>
+      <w:r>
+        <w:t xml:space="preserve">, 10986111211035002.</w:t>
+      </w:r>
+    </w:p>
+    <w:bookmarkEnd w:id="37"/>
+    <w:bookmarkStart w:id="38" w:name="ref-ratcliffe2021policing"/>
+    <w:p>
+      <w:pPr>
+        <w:pStyle w:val="Bibliography"/>
+      </w:pPr>
+      <w:r>
+        <w:t xml:space="preserve">Ratcliffe, J. H. (2021). Policing and public health calls for service in philadelphia.</w:t>
+      </w:r>
+      <w:r>
+        <w:t xml:space="preserve"> </w:t>
+      </w:r>
+      <w:r>
+        <w:rPr>
+          <w:iCs/>
+          <w:i/>
+        </w:rPr>
+        <w:t xml:space="preserve">Crime Science</w:t>
+      </w:r>
+      <w:r>
+        <w:t xml:space="preserve">,</w:t>
+      </w:r>
+      <w:r>
+        <w:t xml:space="preserve"> </w:t>
+      </w:r>
+      <w:r>
+        <w:rPr>
+          <w:iCs/>
+          <w:i/>
+        </w:rPr>
+        <w:t xml:space="preserve">10</w:t>
+      </w:r>
+      <w:r>
+        <w:t xml:space="preserve">(1), 1–6.</w:t>
+      </w:r>
+    </w:p>
+    <w:bookmarkEnd w:id="38"/>
+    <w:bookmarkStart w:id="39" w:name="ref-wood2021can"/>
+    <w:p>
+      <w:pPr>
+        <w:pStyle w:val="Bibliography"/>
+      </w:pPr>
+      <w:r>
+        <w:t xml:space="preserve">Wood, J. D., Watson, A. C., &amp; Barber, C. (2021). What can we expect of police in the face of deficient mental health systems? Qualitative insights from chicago police officers.</w:t>
+      </w:r>
+      <w:r>
+        <w:t xml:space="preserve"> </w:t>
+      </w:r>
+      <w:r>
+        <w:rPr>
+          <w:iCs/>
+          <w:i/>
+        </w:rPr>
+        <w:t xml:space="preserve">Journal of Psychiatric and Mental Health Nursing</w:t>
+      </w:r>
+      <w:r>
+        <w:t xml:space="preserve">,</w:t>
+      </w:r>
+      <w:r>
+        <w:t xml:space="preserve"> </w:t>
+      </w:r>
+      <w:r>
+        <w:rPr>
+          <w:iCs/>
+          <w:i/>
+        </w:rPr>
+        <w:t xml:space="preserve">28</w:t>
+      </w:r>
+      <w:r>
+        <w:t xml:space="preserve">(1), 28–42.</w:t>
+      </w:r>
+    </w:p>
+    <w:bookmarkEnd w:id="39"/>
+    <w:bookmarkEnd w:id="40"/>
+    <w:bookmarkEnd w:id="41"/>
+    <w:sectPr/>
+  </w:body>
+</w:document>
+</file>
+
+<file path=word/comments.xml><?xml version="1.0" encoding="utf-8"?>
+<w:comments xmlns:w="http://schemas.openxmlformats.org/wordprocessingml/2006/main" xmlns:m="http://schemas.openxmlformats.org/officeDocument/2006/math" xmlns:r="http://schemas.openxmlformats.org/officeDocument/2006/relationships" xmlns:o="urn:schemas-microsoft-com:office:office" xmlns:v="urn:schemas-microsoft-com:vml" xmlns:w10="urn:schemas-microsoft-com:office:word" xmlns:a="http://schemas.openxmlformats.org/drawingml/2006/main" xmlns:pic="http://schemas.openxmlformats.org/drawingml/2006/picture" xmlns:wp="http://schemas.openxmlformats.org/drawingml/2006/wordprocessingDrawing"/>
+</file>
+
+<file path=word/footnotes.xml><?xml version="1.0" encoding="utf-8"?>
+<w:footnotes xmlns:w="http://schemas.openxmlformats.org/wordprocessingml/2006/main" xmlns:m="http://schemas.openxmlformats.org/officeDocument/2006/math" xmlns:r="http://schemas.openxmlformats.org/officeDocument/2006/relationships" xmlns:o="urn:schemas-microsoft-com:office:office" xmlns:v="urn:schemas-microsoft-com:vml" xmlns:w10="urn:schemas-microsoft-com:office:word" xmlns:a="http://schemas.openxmlformats.org/drawingml/2006/main" xmlns:pic="http://schemas.openxmlformats.org/drawingml/2006/picture" xmlns:wp="http://schemas.openxmlformats.org/drawingml/2006/wordprocessingDrawing">
+  <w:footnote w:type="continuationSeparator" w:id="0">
+    <w:p>
+      <w:r>
+        <w:continuationSeparator/>
+      </w:r>
+    </w:p>
+  </w:footnote>
+  <w:footnote w:type="separator" w:id="-1">
+    <w:p>
+      <w:r>
+        <w:separator/>
+      </w:r>
+    </w:p>
+  </w:footnote>
+  <w:footnote w:id="22">
+    <w:p>
+      <w:pPr>
+        <w:pStyle w:val="FootnoteText"/>
+      </w:pPr>
+      <w:r>
+        <w:rPr>
+          <w:rStyle w:val="FootnoteReference"/>
+        </w:rPr>
+        <w:footnoteRef/>
+      </w:r>
+      <w:r>
+        <w:t xml:space="preserve"> </w:t>
+      </w:r>
+      <w:r>
+        <w:t xml:space="preserve">Accessible via</w:t>
+      </w:r>
+      <w:r>
+        <w:t xml:space="preserve"> </w:t>
+      </w:r>
+      <w:hyperlink r:id="rId23">
+        <w:r>
+          <w:rPr>
+            <w:rStyle w:val="Hyperlink"/>
+          </w:rPr>
+          <w:t xml:space="preserve">https://data.detroitmi.gov/</w:t>
+        </w:r>
+      </w:hyperlink>
+    </w:p>
+  </w:footnote>
+  <w:footnote w:id="24">
+    <w:p>
+      <w:pPr>
+        <w:pStyle w:val="FootnoteText"/>
+      </w:pPr>
+      <w:r>
+        <w:rPr>
+          <w:rStyle w:val="FootnoteReference"/>
+        </w:rPr>
+        <w:footnoteRef/>
+      </w:r>
+      <w:r>
+        <w:t xml:space="preserve"> </w:t>
+      </w:r>
+      <w:r>
+        <w:t xml:space="preserve">We refer readers to the corresponding GitHub repository for further details on how call descriptions were combined (xxxxxxxxxxxxxxxxxxxxxxxxxx). Readers unfamiliar with R code can review the reference table entitled</w:t>
+      </w:r>
+      <w:r>
+        <w:t xml:space="preserve"> </w:t>
+      </w:r>
+      <w:r>
+        <w:t xml:space="preserve">‘</w:t>
+      </w:r>
+      <w:r>
+        <w:t xml:space="preserve">categorisation summary.</w:t>
+      </w:r>
+      <w:r>
+        <w:t xml:space="preserve">’</w:t>
+      </w:r>
+    </w:p>
+  </w:footnote>
+  <w:footnote w:id="28">
+    <w:p>
+      <w:pPr>
+        <w:pStyle w:val="FootnoteText"/>
+      </w:pPr>
+      <w:r>
+        <w:rPr>
+          <w:rStyle w:val="FootnoteReference"/>
+        </w:rPr>
+        <w:footnoteRef/>
+      </w:r>
+      <w:r>
+        <w:t xml:space="preserve"> </w:t>
+      </w:r>
+      <w:r>
+        <w:t xml:space="preserve">Grid cells were defined as 1000 ft</w:t>
       </w:r>
       <m:oMath>
         <m:sSup>
@@ -1078,306 +1570,24 @@
         <w:t xml:space="preserve"> </w:t>
       </w:r>
       <w:r>
-        <w:t xml:space="preserve">grid cells laid over the city to generate basic descriptive heatmaps of counts during the year. These are visualised for each demand classification in Figure 3.</w:t>
-      </w:r>
-    </w:p>
-    <w:p>
-      <w:r>
-        <w:br w:type="page"/>
-      </w:r>
-    </w:p>
-    <w:p>
-      <w:r>
-        <w:br w:type="page"/>
-      </w:r>
-    </w:p>
-    <w:bookmarkEnd w:id="27"/>
-    <w:bookmarkStart w:id="35" w:name="discussion"/>
-    <w:p>
-      <w:pPr>
-        <w:pStyle w:val="Heading2"/>
-      </w:pPr>
-      <w:r>
-        <w:t xml:space="preserve">Discussion</w:t>
-      </w:r>
-    </w:p>
-    <w:bookmarkStart w:id="34" w:name="refs"/>
-    <w:bookmarkStart w:id="28" w:name="ref-boulton2017calls"/>
-    <w:p>
-      <w:pPr>
-        <w:pStyle w:val="Bibliography"/>
-      </w:pPr>
-      <w:r>
-        <w:t xml:space="preserve">Boulton, L., McManus, M., Metcalfe, L., Brian, D., &amp; Dawson, I. (2017). Calls for police service: Understanding the demand profile and the UK police response.</w:t>
-      </w:r>
-      <w:r>
-        <w:t xml:space="preserve"> </w:t>
-      </w:r>
-      <w:r>
-        <w:rPr>
-          <w:iCs/>
-          <w:i/>
-        </w:rPr>
-        <w:t xml:space="preserve">The Police Journal</w:t>
-      </w:r>
-      <w:r>
-        <w:t xml:space="preserve">,</w:t>
-      </w:r>
-      <w:r>
-        <w:t xml:space="preserve"> </w:t>
-      </w:r>
-      <w:r>
-        <w:rPr>
-          <w:iCs/>
-          <w:i/>
-        </w:rPr>
-        <w:t xml:space="preserve">90</w:t>
-      </w:r>
-      <w:r>
-        <w:t xml:space="preserve">(1), 70–85.</w:t>
-      </w:r>
-    </w:p>
-    <w:bookmarkEnd w:id="28"/>
-    <w:bookmarkStart w:id="29" w:name="ref-van2017law"/>
-    <w:p>
-      <w:pPr>
-        <w:pStyle w:val="Bibliography"/>
-      </w:pPr>
-      <w:r>
-        <w:t xml:space="preserve">Dijk, A. van, &amp; Crofts, N. (2017). Law enforcement and public health as an emerging field.</w:t>
-      </w:r>
-      <w:r>
-        <w:t xml:space="preserve"> </w:t>
-      </w:r>
-      <w:r>
-        <w:rPr>
-          <w:iCs/>
-          <w:i/>
-        </w:rPr>
-        <w:t xml:space="preserve">Policing and Society</w:t>
-      </w:r>
-      <w:r>
-        <w:t xml:space="preserve">,</w:t>
-      </w:r>
-      <w:r>
-        <w:t xml:space="preserve"> </w:t>
-      </w:r>
-      <w:r>
-        <w:rPr>
-          <w:iCs/>
-          <w:i/>
-        </w:rPr>
-        <w:t xml:space="preserve">27</w:t>
-      </w:r>
-      <w:r>
-        <w:t xml:space="preserve">(3), 261–275.</w:t>
-      </w:r>
-    </w:p>
-    <w:bookmarkEnd w:id="29"/>
-    <w:bookmarkStart w:id="30" w:name="ref-ellison2021understanding"/>
-    <w:p>
-      <w:pPr>
-        <w:pStyle w:val="Bibliography"/>
-      </w:pPr>
-      <w:r>
-        <w:t xml:space="preserve">Ellison, M., Bannister, J., Lee, W. D., &amp; Haleem, M. S. (2021). Understanding policing demand and deployment through the lens of the city and with the application of big data.</w:t>
-      </w:r>
-      <w:r>
-        <w:t xml:space="preserve"> </w:t>
-      </w:r>
-      <w:r>
-        <w:rPr>
-          <w:iCs/>
-          <w:i/>
-        </w:rPr>
-        <w:t xml:space="preserve">Urban Studies</w:t>
-      </w:r>
-      <w:r>
-        <w:t xml:space="preserve">, 0042098020981007.</w:t>
-      </w:r>
-    </w:p>
-    <w:bookmarkEnd w:id="30"/>
-    <w:bookmarkStart w:id="31" w:name="ref-lum2021can"/>
-    <w:p>
-      <w:pPr>
-        <w:pStyle w:val="Bibliography"/>
-      </w:pPr>
-      <w:r>
-        <w:t xml:space="preserve">Lum, C., Koper, C. S., &amp; Wu, X. (2021). Can we really defund the police? A nine-agency study of police response to calls for service.</w:t>
-      </w:r>
-      <w:r>
-        <w:t xml:space="preserve"> </w:t>
-      </w:r>
-      <w:r>
-        <w:rPr>
-          <w:iCs/>
-          <w:i/>
-        </w:rPr>
-        <w:t xml:space="preserve">Police Quarterly</w:t>
-      </w:r>
-      <w:r>
-        <w:t xml:space="preserve">, 10986111211035002.</w:t>
-      </w:r>
-    </w:p>
-    <w:bookmarkEnd w:id="31"/>
-    <w:bookmarkStart w:id="32" w:name="ref-ratcliffe2021policing"/>
-    <w:p>
-      <w:pPr>
-        <w:pStyle w:val="Bibliography"/>
-      </w:pPr>
-      <w:r>
-        <w:t xml:space="preserve">Ratcliffe, J. H. (2021). Policing and public health calls for service in philadelphia.</w:t>
-      </w:r>
-      <w:r>
-        <w:t xml:space="preserve"> </w:t>
-      </w:r>
-      <w:r>
-        <w:rPr>
-          <w:iCs/>
-          <w:i/>
-        </w:rPr>
-        <w:t xml:space="preserve">Crime Science</w:t>
-      </w:r>
-      <w:r>
-        <w:t xml:space="preserve">,</w:t>
-      </w:r>
-      <w:r>
-        <w:t xml:space="preserve"> </w:t>
-      </w:r>
-      <w:r>
-        <w:rPr>
-          <w:iCs/>
-          <w:i/>
-        </w:rPr>
-        <w:t xml:space="preserve">10</w:t>
-      </w:r>
-      <w:r>
-        <w:t xml:space="preserve">(1), 1–6.</w:t>
-      </w:r>
-    </w:p>
-    <w:bookmarkEnd w:id="32"/>
-    <w:bookmarkStart w:id="33" w:name="ref-wood2021can"/>
-    <w:p>
-      <w:pPr>
-        <w:pStyle w:val="Bibliography"/>
-      </w:pPr>
-      <w:r>
-        <w:t xml:space="preserve">Wood, J. D., Watson, A. C., &amp; Barber, C. (2021). What can we expect of police in the face of deficient mental health systems? Qualitative insights from chicago police officers.</w:t>
-      </w:r>
-      <w:r>
-        <w:t xml:space="preserve"> </w:t>
-      </w:r>
-      <w:r>
-        <w:rPr>
-          <w:iCs/>
-          <w:i/>
-        </w:rPr>
-        <w:t xml:space="preserve">Journal of Psychiatric and Mental Health Nursing</w:t>
-      </w:r>
-      <w:r>
-        <w:t xml:space="preserve">,</w:t>
-      </w:r>
-      <w:r>
-        <w:t xml:space="preserve"> </w:t>
-      </w:r>
-      <w:r>
-        <w:rPr>
-          <w:iCs/>
-          <w:i/>
-        </w:rPr>
-        <w:t xml:space="preserve">28</w:t>
-      </w:r>
-      <w:r>
-        <w:t xml:space="preserve">(1), 28–42.</w:t>
-      </w:r>
-    </w:p>
-    <w:bookmarkEnd w:id="33"/>
-    <w:bookmarkEnd w:id="34"/>
-    <w:bookmarkEnd w:id="35"/>
-    <w:bookmarkEnd w:id="36"/>
-    <w:sectPr/>
-  </w:body>
-</w:document>
-</file>
-
-<file path=word/comments.xml><?xml version="1.0" encoding="utf-8"?>
-<w:comments xmlns:w="http://schemas.openxmlformats.org/wordprocessingml/2006/main" xmlns:m="http://schemas.openxmlformats.org/officeDocument/2006/math" xmlns:r="http://schemas.openxmlformats.org/officeDocument/2006/relationships" xmlns:o="urn:schemas-microsoft-com:office:office" xmlns:v="urn:schemas-microsoft-com:vml" xmlns:w10="urn:schemas-microsoft-com:office:word" xmlns:a="http://schemas.openxmlformats.org/drawingml/2006/main" xmlns:pic="http://schemas.openxmlformats.org/drawingml/2006/picture" xmlns:wp="http://schemas.openxmlformats.org/drawingml/2006/wordprocessingDrawing"/>
-</file>
-
-<file path=word/footnotes.xml><?xml version="1.0" encoding="utf-8"?>
-<w:footnotes xmlns:w="http://schemas.openxmlformats.org/wordprocessingml/2006/main" xmlns:m="http://schemas.openxmlformats.org/officeDocument/2006/math" xmlns:r="http://schemas.openxmlformats.org/officeDocument/2006/relationships" xmlns:o="urn:schemas-microsoft-com:office:office" xmlns:v="urn:schemas-microsoft-com:vml" xmlns:w10="urn:schemas-microsoft-com:office:word" xmlns:a="http://schemas.openxmlformats.org/drawingml/2006/main" xmlns:pic="http://schemas.openxmlformats.org/drawingml/2006/picture" xmlns:wp="http://schemas.openxmlformats.org/drawingml/2006/wordprocessingDrawing">
-  <w:footnote w:type="continuationSeparator" w:id="0">
-    <w:p>
-      <w:r>
-        <w:continuationSeparator/>
-      </w:r>
-    </w:p>
-  </w:footnote>
-  <w:footnote w:type="separator" w:id="-1">
-    <w:p>
-      <w:r>
-        <w:separator/>
-      </w:r>
-    </w:p>
-  </w:footnote>
-  <w:footnote w:id="22">
-    <w:p>
-      <w:pPr>
-        <w:pStyle w:val="FootnoteText"/>
-      </w:pPr>
-      <w:r>
-        <w:rPr>
-          <w:rStyle w:val="FootnoteReference"/>
-        </w:rPr>
-        <w:footnoteRef/>
-      </w:r>
-      <w:r>
-        <w:t xml:space="preserve"> </w:t>
-      </w:r>
-      <w:r>
-        <w:t xml:space="preserve">Accessible via</w:t>
-      </w:r>
-      <w:r>
-        <w:t xml:space="preserve"> </w:t>
-      </w:r>
-      <w:hyperlink r:id="rId23">
-        <w:r>
-          <w:rPr>
-            <w:rStyle w:val="Hyperlink"/>
-          </w:rPr>
-          <w:t xml:space="preserve">https://data.detroitmi.gov/</w:t>
-        </w:r>
-      </w:hyperlink>
-    </w:p>
-  </w:footnote>
-  <w:footnote w:id="24">
-    <w:p>
-      <w:pPr>
-        <w:pStyle w:val="FootnoteText"/>
-      </w:pPr>
-      <w:r>
-        <w:rPr>
-          <w:rStyle w:val="FootnoteReference"/>
-        </w:rPr>
-        <w:footnoteRef/>
-      </w:r>
-      <w:r>
-        <w:t xml:space="preserve"> </w:t>
-      </w:r>
-      <w:r>
-        <w:t xml:space="preserve">We refer readers to the corresponding GitHub repository for further details on how call descriptions were combined (xxxxxxxxxxxxxxxxxxxxxxxxxx). Readers unfamiliar with R code can review the reference table entitled</w:t>
-      </w:r>
-      <w:r>
-        <w:t xml:space="preserve"> </w:t>
-      </w:r>
-      <w:r>
-        <w:t xml:space="preserve">‘</w:t>
-      </w:r>
-      <w:r>
-        <w:t xml:space="preserve">categorisation summary.</w:t>
-      </w:r>
-      <w:r>
-        <w:t xml:space="preserve">’</w:t>
+        <w:t xml:space="preserve">(305m</w:t>
+      </w:r>
+      <m:oMath>
+        <m:sSup>
+          <m:e>
+            <m:r>
+              <m:t>​</m:t>
+            </m:r>
+          </m:e>
+          <m:sup>
+            <m:r>
+              <m:t>2</m:t>
+            </m:r>
+          </m:sup>
+        </m:sSup>
+      </m:oMath>
+      <w:r>
+        <w:t xml:space="preserve">) – a size deemed appropriate based on a balance between capturing localised variation and interpretable visualisations. 2% of incidents were excluded from the spatial visualisations due to incomplete geographic information.</w:t>
       </w:r>
     </w:p>
   </w:footnote>

</xml_diff>